<commit_message>
Pretty close to finished
</commit_message>
<xml_diff>
--- a/GenerateWordAPI/GenerateWordAPI/template.docx
+++ b/GenerateWordAPI/GenerateWordAPI/template.docx
@@ -98,7 +98,7 @@
                     <w:sz w:val="20"/>
                     <w:szCs w:val="20"/>
                   </w:rPr>
-                  <w:t>0.9</w:t>
+                  <w:t>1.0</w:t>
                 </w:r>
               </w:sdtContent>
             </w:sdt>
@@ -420,20 +420,13 @@
           <w:placeholder>
             <w:docPart w:val="5CCE45B88DC144C091CFA1F4C5324694"/>
           </w:placeholder>
-          <w:showingPlcHdr/>
           <w:dataBinding w:xpath="/root[1]/dokProdukt[1]" w:storeItemID="{04996988-061A-4384-BA8B-40F2666789FC}"/>
           <w:text w:multiLine="1"/>
         </w:sdtPr>
         <w:sdtEndPr/>
         <w:sdtContent>
           <w:r>
-            <w:t>[</w:t>
-          </w:r>
-          <w:r>
-            <w:t>Document Title</w:t>
-          </w:r>
-          <w:r>
-            <w:t>]</w:t>
+            <w:t>Title</w:t>
           </w:r>
         </w:sdtContent>
       </w:sdt>
@@ -450,20 +443,13 @@
           <w:placeholder>
             <w:docPart w:val="02DE13B87E7B4835A5AD7B4A51DA071D"/>
           </w:placeholder>
-          <w:showingPlcHdr/>
           <w:dataBinding w:xpath="/root[1]/dokKunde[1]" w:storeItemID="{04996988-061A-4384-BA8B-40F2666789FC}"/>
           <w:text w:multiLine="1"/>
         </w:sdtPr>
         <w:sdtEndPr/>
         <w:sdtContent>
           <w:r>
-            <w:t>[</w:t>
-          </w:r>
-          <w:r>
-            <w:t>Document Subtitle</w:t>
-          </w:r>
-          <w:r>
-            <w:t>]</w:t>
+            <w:t>Subtitle</w:t>
           </w:r>
         </w:sdtContent>
       </w:sdt>
@@ -515,8 +501,6 @@
       <w:r>
         <w:br w:type="page"/>
       </w:r>
-      <w:bookmarkStart w:id="0" w:name="_GoBack"/>
-      <w:bookmarkEnd w:id="0"/>
     </w:p>
     <w:sectPr>
       <w:headerReference w:type="default" r:id="rId11"/>
@@ -20930,6 +20914,7 @@
     <w:rsid w:val="008218DE"/>
     <w:rsid w:val="00A45037"/>
     <w:rsid w:val="00B31702"/>
+    <w:rsid w:val="00B637AB"/>
     <w:rsid w:val="00D940E8"/>
     <w:rsid w:val="00E35AB8"/>
   </w:rsids>
@@ -21711,11 +21696,10 @@
 </file>
 
 <file path=customXml/item1.xml><?xml version="1.0" encoding="utf-8"?>
-<master xmlns="http://TemplateConcept.WordTemplate">
-  <CompanyInfo>
-    <value/>
-  </CompanyInfo>
-</master>
+<root>
+  <ccDocumentType>Documentation</ccDocumentType>
+  <Classification>blue2</Classification>
+</root>
 </file>
 
 <file path=customXml/item2.xml><?xml version="1.0" encoding="utf-8"?>
@@ -21727,10 +21711,11 @@
 </file>
 
 <file path=customXml/item3.xml><?xml version="1.0" encoding="utf-8"?>
-<root>
-  <ccDocumentType>Documentation</ccDocumentType>
-  <Classification>blue2</Classification>
-</root>
+<master xmlns="http://TemplateConcept.WordTemplate">
+  <CompanyInfo>
+    <value/>
+  </CompanyInfo>
+</master>
 </file>
 
 <file path=customXml/item4.xml><?xml version="1.0" encoding="utf-8"?>
@@ -21739,10 +21724,8 @@
 </file>
 
 <file path=customXml/itemProps1.xml><?xml version="1.0" encoding="utf-8"?>
-<ds:datastoreItem xmlns:ds="http://schemas.openxmlformats.org/officeDocument/2006/customXml" ds:itemID="{4299FF48-1985-4BEE-B955-302A37775453}">
-  <ds:schemaRefs>
-    <ds:schemaRef ds:uri="http://TemplateConcept.WordTemplate"/>
-  </ds:schemaRefs>
+<ds:datastoreItem xmlns:ds="http://schemas.openxmlformats.org/officeDocument/2006/customXml" ds:itemID="{04996988-061A-4384-BA8B-40F2666789FC}">
+  <ds:schemaRefs/>
 </ds:datastoreItem>
 </file>
 
@@ -21755,13 +21738,15 @@
 </file>
 
 <file path=customXml/itemProps3.xml><?xml version="1.0" encoding="utf-8"?>
-<ds:datastoreItem xmlns:ds="http://schemas.openxmlformats.org/officeDocument/2006/customXml" ds:itemID="{04996988-061A-4384-BA8B-40F2666789FC}">
-  <ds:schemaRefs/>
+<ds:datastoreItem xmlns:ds="http://schemas.openxmlformats.org/officeDocument/2006/customXml" ds:itemID="{4299FF48-1985-4BEE-B955-302A37775453}">
+  <ds:schemaRefs>
+    <ds:schemaRef ds:uri="http://TemplateConcept.WordTemplate"/>
+  </ds:schemaRefs>
 </ds:datastoreItem>
 </file>
 
 <file path=customXml/itemProps4.xml><?xml version="1.0" encoding="utf-8"?>
-<ds:datastoreItem xmlns:ds="http://schemas.openxmlformats.org/officeDocument/2006/customXml" ds:itemID="{C01C57D8-6AA2-4E68-B307-695A2F48FCDB}">
+<ds:datastoreItem xmlns:ds="http://schemas.openxmlformats.org/officeDocument/2006/customXml" ds:itemID="{9FC53F4C-ECC4-4D02-BCBA-458AFDF6E5BC}">
   <ds:schemaRefs>
     <ds:schemaRef ds:uri="http://schemas.openxmlformats.org/officeDocument/2006/bibliography"/>
   </ds:schemaRefs>

</xml_diff>